<commit_message>
Revisão do Documento de Requisito Enviar Trabalho
</commit_message>
<xml_diff>
--- a/requisitos/Aluno/SD_Enviar_Trabalho.docx
+++ b/requisitos/Aluno/SD_Enviar_Trabalho.docx
@@ -27,7 +27,7 @@
     </w:p>
     <w:p>
       <w:pPr>
-        <w:pStyle w:val="Ttulo1"/>
+        <w:pStyle w:val="Cabealho1"/>
       </w:pPr>
       <w:r>
         <w:t>Descrição Resumida</w:t>
@@ -57,7 +57,7 @@
     </w:p>
     <w:p>
       <w:pPr>
-        <w:pStyle w:val="Ttulo1"/>
+        <w:pStyle w:val="Cabealho1"/>
       </w:pPr>
       <w:r>
         <w:t>Descrição dos Atores</w:t>
@@ -65,7 +65,7 @@
     </w:p>
     <w:p>
       <w:pPr>
-        <w:pStyle w:val="Ttulo2"/>
+        <w:pStyle w:val="Cabealho2"/>
       </w:pPr>
       <w:r>
         <w:t>Aluno</w:t>
@@ -73,7 +73,7 @@
     </w:p>
     <w:p>
       <w:pPr>
-        <w:pStyle w:val="Ttulo1"/>
+        <w:pStyle w:val="Cabealho1"/>
       </w:pPr>
       <w:r>
         <w:t>Pré-condições</w:t>
@@ -81,7 +81,7 @@
     </w:p>
     <w:p>
       <w:pPr>
-        <w:pStyle w:val="Ttulo2"/>
+        <w:pStyle w:val="Cabealho2"/>
       </w:pPr>
       <w:r>
         <w:t>Ter se matriculado na disciplina.</w:t>
@@ -92,13 +92,10 @@
     </w:p>
     <w:p>
       <w:pPr>
-        <w:pStyle w:val="Ttulo2"/>
-      </w:pPr>
-      <w:r>
-        <w:t>Ter um trabalho em aberto para envio</w:t>
-      </w:r>
-      <w:r>
-        <w:t>.</w:t>
+        <w:pStyle w:val="Cabealho2"/>
+      </w:pPr>
+      <w:r>
+        <w:t>Ter um trabalho em aberto para envio.</w:t>
       </w:r>
       <w:r>
         <w:t xml:space="preserve"> </w:t>
@@ -106,7 +103,7 @@
     </w:p>
     <w:p>
       <w:pPr>
-        <w:pStyle w:val="Ttulo1"/>
+        <w:pStyle w:val="Cabealho1"/>
       </w:pPr>
       <w:r>
         <w:t>Fluxo Principal</w:t>
@@ -190,7 +187,19 @@
         </w:numPr>
       </w:pPr>
       <w:r>
-        <w:t xml:space="preserve">O sistema então abre a </w:t>
+        <w:t xml:space="preserve">O sistema </w:t>
+      </w:r>
+      <w:r>
+        <w:t>carregará</w:t>
+      </w:r>
+      <w:r>
+        <w:t xml:space="preserve"> </w:t>
+      </w:r>
+      <w:r>
+        <w:t>a</w:t>
+      </w:r>
+      <w:r>
+        <w:t xml:space="preserve"> </w:t>
       </w:r>
       <w:r>
         <w:t>página</w:t>
@@ -200,6 +209,9 @@
       </w:r>
       <w:r>
         <w:t>com informações sobre o trabalho</w:t>
+      </w:r>
+      <w:r>
+        <w:t xml:space="preserve"> escolhido</w:t>
       </w:r>
       <w:r>
         <w:t>.</w:t>
@@ -223,16 +235,28 @@
         <w:t xml:space="preserve"> </w:t>
       </w:r>
       <w:r>
-        <w:t>escolhe</w:t>
-      </w:r>
-      <w:r>
-        <w:t xml:space="preserve"> a opção </w:t>
-      </w:r>
-      <w:r>
-        <w:t>para</w:t>
-      </w:r>
-      <w:r>
-        <w:t xml:space="preserve"> envio</w:t>
+        <w:t>deverá</w:t>
+      </w:r>
+      <w:r>
+        <w:t xml:space="preserve"> </w:t>
+      </w:r>
+      <w:r>
+        <w:t>clicar n</w:t>
+      </w:r>
+      <w:r>
+        <w:t xml:space="preserve">a opção </w:t>
+      </w:r>
+      <w:r>
+        <w:t>E</w:t>
+      </w:r>
+      <w:r>
+        <w:t>nvi</w:t>
+      </w:r>
+      <w:r>
+        <w:t>ar T</w:t>
+      </w:r>
+      <w:r>
+        <w:t>rabalho</w:t>
       </w:r>
       <w:r>
         <w:t>.</w:t>
@@ -253,16 +277,22 @@
         </w:numPr>
       </w:pPr>
       <w:r>
-        <w:t>O Aluno escolhe o arquivo para envio e então seleciona a para enviar.</w:t>
+        <w:t xml:space="preserve">O Aluno escolhe o arquivo para envio e então seleciona </w:t>
+      </w:r>
+      <w:r>
+        <w:t>a opção</w:t>
+      </w:r>
+      <w:r>
+        <w:t xml:space="preserve"> E</w:t>
+      </w:r>
+      <w:r>
+        <w:t>nviar.</w:t>
       </w:r>
       <w:r>
         <w:t xml:space="preserve"> </w:t>
       </w:r>
       <w:r>
-        <w:t>[FA2</w:t>
-      </w:r>
-      <w:r>
-        <w:t>]</w:t>
+        <w:t>[FA2]</w:t>
       </w:r>
     </w:p>
     <w:p>
@@ -294,7 +324,7 @@
     </w:p>
     <w:p>
       <w:pPr>
-        <w:pStyle w:val="Ttulo1"/>
+        <w:pStyle w:val="Cabealho1"/>
       </w:pPr>
       <w:r>
         <w:t>Fluxos Alternativos</w:t>
@@ -302,7 +332,7 @@
     </w:p>
     <w:p>
       <w:pPr>
-        <w:pStyle w:val="Ttulo2"/>
+        <w:pStyle w:val="Cabealho2"/>
       </w:pPr>
       <w:r>
         <w:t>[FA1]</w:t>
@@ -337,16 +367,34 @@
         </w:numPr>
       </w:pPr>
       <w:r>
-        <w:t xml:space="preserve">Exibe alerta </w:t>
+        <w:t>Exibir</w:t>
+      </w:r>
+      <w:r>
+        <w:t xml:space="preserve"> </w:t>
+      </w:r>
+      <w:r>
+        <w:t xml:space="preserve">um </w:t>
+      </w:r>
+      <w:r>
+        <w:t xml:space="preserve">alerta </w:t>
       </w:r>
       <w:r>
         <w:t>para o usuário informando que o trabalho</w:t>
       </w:r>
       <w:r>
-        <w:t xml:space="preserve"> atual está </w:t>
-      </w:r>
-      <w:r>
-        <w:t>fechado para novos envios</w:t>
+        <w:t xml:space="preserve"> </w:t>
+      </w:r>
+      <w:r>
+        <w:t>selecionado</w:t>
+      </w:r>
+      <w:r>
+        <w:t xml:space="preserve"> está </w:t>
+      </w:r>
+      <w:r>
+        <w:t xml:space="preserve">fechado para </w:t>
+      </w:r>
+      <w:r>
+        <w:t>envio</w:t>
       </w:r>
       <w:r>
         <w:t>.</w:t>
@@ -361,21 +409,32 @@
         </w:numPr>
       </w:pPr>
       <w:r>
-        <w:t xml:space="preserve">O caso de uso </w:t>
-      </w:r>
-      <w:r>
-        <w:t>é encerrado.</w:t>
-      </w:r>
-    </w:p>
-    <w:p>
-      <w:pPr>
-        <w:pStyle w:val="Ttulo2"/>
-      </w:pPr>
-      <w:r>
-        <w:t>[FA2</w:t>
-      </w:r>
-      <w:r>
-        <w:t>]</w:t>
+        <w:t xml:space="preserve">Voltar para o </w:t>
+      </w:r>
+      <w:r>
+        <w:t>passo</w:t>
+      </w:r>
+      <w:r>
+        <w:t xml:space="preserve"> 2</w:t>
+      </w:r>
+      <w:r>
+        <w:t xml:space="preserve"> </w:t>
+      </w:r>
+      <w:r>
+        <w:t>do fluxo principal</w:t>
+      </w:r>
+      <w:bookmarkStart w:id="0" w:name="_GoBack"/>
+      <w:bookmarkEnd w:id="0"/>
+      <w:r>
+        <w:t>.</w:t>
+      </w:r>
+    </w:p>
+    <w:p>
+      <w:pPr>
+        <w:pStyle w:val="Cabealho2"/>
+      </w:pPr>
+      <w:r>
+        <w:t>[FA2]</w:t>
       </w:r>
     </w:p>
     <w:p>
@@ -383,19 +442,7 @@
         <w:pStyle w:val="Corpodetexto"/>
       </w:pPr>
       <w:r>
-        <w:t xml:space="preserve">Se no passo </w:t>
-      </w:r>
-      <w:r>
-        <w:t>6</w:t>
-      </w:r>
-      <w:r>
-        <w:t xml:space="preserve"> do Fluxo Principal </w:t>
-      </w:r>
-      <w:r>
-        <w:t>ao carregar o arquivo e enviar sendo o arquivo maior que o limite</w:t>
-      </w:r>
-      <w:r>
-        <w:t>.</w:t>
+        <w:t>Se no passo 6 do Fluxo Principal ao carregar o arquivo e enviar sendo o arquivo maior que o limite.</w:t>
       </w:r>
     </w:p>
     <w:p>
@@ -403,20 +450,26 @@
         <w:pStyle w:val="Corpodetexto"/>
         <w:numPr>
           <w:ilvl w:val="0"/>
-          <w:numId w:val="8"/>
+          <w:numId w:val="11"/>
         </w:numPr>
       </w:pPr>
       <w:r>
-        <w:t xml:space="preserve">Exibe alerta para o usuário informando que o </w:t>
-      </w:r>
-      <w:r>
-        <w:t>arquivo</w:t>
+        <w:t>Exib</w:t>
+      </w:r>
+      <w:r>
+        <w:t>ir</w:t>
       </w:r>
       <w:r>
         <w:t xml:space="preserve"> </w:t>
       </w:r>
       <w:r>
-        <w:t>tem tamanho maior do que o limite disponível</w:t>
+        <w:t xml:space="preserve">um </w:t>
+      </w:r>
+      <w:r>
+        <w:t>alerta para o usuário informando que o arquivo tem tamanho maior que o limite disponível</w:t>
+      </w:r>
+      <w:r>
+        <w:t xml:space="preserve"> para envio</w:t>
       </w:r>
       <w:r>
         <w:t>.</w:t>
@@ -427,34 +480,16 @@
         <w:pStyle w:val="Corpodetexto"/>
         <w:numPr>
           <w:ilvl w:val="0"/>
-          <w:numId w:val="8"/>
+          <w:numId w:val="11"/>
         </w:numPr>
       </w:pPr>
       <w:r>
-        <w:t>Volta para passo 4 do fluxo principal</w:t>
-      </w:r>
-      <w:r>
-        <w:t>.</w:t>
-      </w:r>
-    </w:p>
-    <w:p>
-      <w:pPr>
-        <w:pStyle w:val="Corpodetexto"/>
-        <w:numPr>
-          <w:ilvl w:val="0"/>
-          <w:numId w:val="8"/>
-        </w:numPr>
-      </w:pPr>
-      <w:r>
-        <w:t>O caso de uso é encerrad</w:t>
-      </w:r>
-      <w:r>
-        <w:t>o.</w:t>
-      </w:r>
-    </w:p>
-    <w:p>
-      <w:pPr>
-        <w:pStyle w:val="Ttulo1"/>
+        <w:t>Volta para passo 4 do fluxo principal.</w:t>
+      </w:r>
+    </w:p>
+    <w:p>
+      <w:pPr>
+        <w:pStyle w:val="Cabealho1"/>
       </w:pPr>
       <w:r>
         <w:t>Cenários Principais</w:t>
@@ -462,7 +497,7 @@
     </w:p>
     <w:p>
       <w:pPr>
-        <w:pStyle w:val="Ttulo2"/>
+        <w:pStyle w:val="Cabealho2"/>
       </w:pPr>
       <w:r>
         <w:t>Cenário 1</w:t>
@@ -482,7 +517,7 @@
     </w:p>
     <w:p>
       <w:pPr>
-        <w:pStyle w:val="Ttulo2"/>
+        <w:pStyle w:val="Cabealho2"/>
       </w:pPr>
       <w:r>
         <w:t>Cenário 2</w:t>
@@ -509,15 +544,15 @@
         </w:numPr>
       </w:pPr>
       <w:r>
+        <w:t>Fluxo Alternativo 1</w:t>
+      </w:r>
+    </w:p>
+    <w:p>
+      <w:pPr>
+        <w:pStyle w:val="Cabealho2"/>
+      </w:pPr>
+      <w:r>
         <w:lastRenderedPageBreak/>
-        <w:t>Fluxo Alternativo 1</w:t>
-      </w:r>
-    </w:p>
-    <w:p>
-      <w:pPr>
-        <w:pStyle w:val="Ttulo2"/>
-      </w:pPr>
-      <w:r>
         <w:t>Cenário 2</w:t>
       </w:r>
     </w:p>
@@ -542,15 +577,12 @@
         </w:numPr>
       </w:pPr>
       <w:r>
-        <w:t xml:space="preserve">Fluxo Alternativo </w:t>
-      </w:r>
-      <w:r>
-        <w:t>2</w:t>
-      </w:r>
-    </w:p>
-    <w:p>
-      <w:pPr>
-        <w:pStyle w:val="Ttulo1"/>
+        <w:t>Fluxo Alternativo 2</w:t>
+      </w:r>
+    </w:p>
+    <w:p>
+      <w:pPr>
+        <w:pStyle w:val="Cabealho1"/>
       </w:pPr>
       <w:r>
         <w:t>Pós-condições</w:t>
@@ -558,7 +590,7 @@
     </w:p>
     <w:p>
       <w:pPr>
-        <w:pStyle w:val="Ttulo2"/>
+        <w:pStyle w:val="Cabealho2"/>
       </w:pPr>
       <w:r>
         <w:t>Novo semestre aberto</w:t>
@@ -595,7 +627,7 @@
     </w:p>
     <w:p>
       <w:pPr>
-        <w:pStyle w:val="Ttulo1"/>
+        <w:pStyle w:val="Cabealho1"/>
       </w:pPr>
       <w:r>
         <w:t>Requisitos Adicionais</w:t>
@@ -611,8 +643,6 @@
         </w:rPr>
         <w:t>N/A</w:t>
       </w:r>
-      <w:bookmarkStart w:id="0" w:name="_GoBack"/>
-      <w:bookmarkEnd w:id="0"/>
     </w:p>
     <w:sectPr>
       <w:headerReference w:type="default" r:id="rId7"/>
@@ -755,7 +785,7 @@
               <w:noProof/>
               <w:sz w:val="20"/>
             </w:rPr>
-            <w:t>1</w:t>
+            <w:t>2</w:t>
           </w:r>
           <w:r>
             <w:rPr>
@@ -989,7 +1019,7 @@
     <w:lvl w:ilvl="0">
       <w:start w:val="1"/>
       <w:numFmt w:val="decimal"/>
-      <w:pStyle w:val="Ttulo1"/>
+      <w:pStyle w:val="Cabealho1"/>
       <w:lvlText w:val="%1"/>
       <w:lvlJc w:val="left"/>
       <w:pPr>
@@ -1002,7 +1032,7 @@
     <w:lvl w:ilvl="1">
       <w:start w:val="1"/>
       <w:numFmt w:val="decimal"/>
-      <w:pStyle w:val="Ttulo2"/>
+      <w:pStyle w:val="Cabealho2"/>
       <w:lvlText w:val="%1.%2"/>
       <w:lvlJc w:val="left"/>
       <w:pPr>
@@ -1015,7 +1045,7 @@
     <w:lvl w:ilvl="2">
       <w:start w:val="1"/>
       <w:numFmt w:val="decimal"/>
-      <w:pStyle w:val="Ttulo3"/>
+      <w:pStyle w:val="Cabealho3"/>
       <w:lvlText w:val="%1.%2.%3"/>
       <w:lvlJc w:val="left"/>
       <w:pPr>
@@ -1028,7 +1058,7 @@
     <w:lvl w:ilvl="3">
       <w:start w:val="1"/>
       <w:numFmt w:val="decimal"/>
-      <w:pStyle w:val="Ttulo4"/>
+      <w:pStyle w:val="Cabealho4"/>
       <w:lvlText w:val="%1.%2.%3.%4"/>
       <w:lvlJc w:val="left"/>
       <w:pPr>
@@ -1041,7 +1071,7 @@
     <w:lvl w:ilvl="4">
       <w:start w:val="1"/>
       <w:numFmt w:val="decimal"/>
-      <w:pStyle w:val="Ttulo5"/>
+      <w:pStyle w:val="Cabealho5"/>
       <w:lvlText w:val="%1.%2.%3.%4.%5"/>
       <w:lvlJc w:val="left"/>
       <w:pPr>
@@ -1054,7 +1084,7 @@
     <w:lvl w:ilvl="5">
       <w:start w:val="1"/>
       <w:numFmt w:val="decimal"/>
-      <w:pStyle w:val="Ttulo6"/>
+      <w:pStyle w:val="Cabealho6"/>
       <w:lvlText w:val="%1.%2.%3.%4.%5.%6"/>
       <w:lvlJc w:val="left"/>
       <w:pPr>
@@ -1067,7 +1097,7 @@
     <w:lvl w:ilvl="6">
       <w:start w:val="1"/>
       <w:numFmt w:val="decimal"/>
-      <w:pStyle w:val="Ttulo7"/>
+      <w:pStyle w:val="Cabealho7"/>
       <w:lvlText w:val="%1.%2.%3.%4.%5.%6.%7"/>
       <w:lvlJc w:val="left"/>
       <w:pPr>
@@ -1080,7 +1110,7 @@
     <w:lvl w:ilvl="7">
       <w:start w:val="1"/>
       <w:numFmt w:val="decimal"/>
-      <w:pStyle w:val="Ttulo8"/>
+      <w:pStyle w:val="Cabealho8"/>
       <w:lvlText w:val="%1.%2.%3.%4.%5.%6.%7.%8"/>
       <w:lvlJc w:val="left"/>
       <w:pPr>
@@ -1093,7 +1123,7 @@
     <w:lvl w:ilvl="8">
       <w:start w:val="1"/>
       <w:numFmt w:val="decimal"/>
-      <w:pStyle w:val="Ttulo9"/>
+      <w:pStyle w:val="Cabealho9"/>
       <w:lvlText w:val="%1.%2.%3.%4.%5.%6.%7.%8.%9"/>
       <w:lvlJc w:val="left"/>
       <w:pPr>
@@ -1862,6 +1892,119 @@
     </w:lvl>
   </w:abstractNum>
   <w:abstractNum w:abstractNumId="8">
+    <w:nsid w:val="60347D6C"/>
+    <w:multiLevelType w:val="hybridMultilevel"/>
+    <w:tmpl w:val="40FEA412"/>
+    <w:lvl w:ilvl="0" w:tplc="0409000F">
+      <w:start w:val="1"/>
+      <w:numFmt w:val="decimal"/>
+      <w:lvlText w:val="%1."/>
+      <w:lvlJc w:val="left"/>
+      <w:pPr>
+        <w:tabs>
+          <w:tab w:val="num" w:pos="1440"/>
+        </w:tabs>
+        <w:ind w:left="1440" w:hanging="360"/>
+      </w:pPr>
+    </w:lvl>
+    <w:lvl w:ilvl="1" w:tplc="04090019" w:tentative="1">
+      <w:start w:val="1"/>
+      <w:numFmt w:val="lowerLetter"/>
+      <w:lvlText w:val="%2."/>
+      <w:lvlJc w:val="left"/>
+      <w:pPr>
+        <w:tabs>
+          <w:tab w:val="num" w:pos="2160"/>
+        </w:tabs>
+        <w:ind w:left="2160" w:hanging="360"/>
+      </w:pPr>
+    </w:lvl>
+    <w:lvl w:ilvl="2" w:tplc="0409001B" w:tentative="1">
+      <w:start w:val="1"/>
+      <w:numFmt w:val="lowerRoman"/>
+      <w:lvlText w:val="%3."/>
+      <w:lvlJc w:val="right"/>
+      <w:pPr>
+        <w:tabs>
+          <w:tab w:val="num" w:pos="2880"/>
+        </w:tabs>
+        <w:ind w:left="2880" w:hanging="180"/>
+      </w:pPr>
+    </w:lvl>
+    <w:lvl w:ilvl="3" w:tplc="0409000F" w:tentative="1">
+      <w:start w:val="1"/>
+      <w:numFmt w:val="decimal"/>
+      <w:lvlText w:val="%4."/>
+      <w:lvlJc w:val="left"/>
+      <w:pPr>
+        <w:tabs>
+          <w:tab w:val="num" w:pos="3600"/>
+        </w:tabs>
+        <w:ind w:left="3600" w:hanging="360"/>
+      </w:pPr>
+    </w:lvl>
+    <w:lvl w:ilvl="4" w:tplc="04090019" w:tentative="1">
+      <w:start w:val="1"/>
+      <w:numFmt w:val="lowerLetter"/>
+      <w:lvlText w:val="%5."/>
+      <w:lvlJc w:val="left"/>
+      <w:pPr>
+        <w:tabs>
+          <w:tab w:val="num" w:pos="4320"/>
+        </w:tabs>
+        <w:ind w:left="4320" w:hanging="360"/>
+      </w:pPr>
+    </w:lvl>
+    <w:lvl w:ilvl="5" w:tplc="0409001B" w:tentative="1">
+      <w:start w:val="1"/>
+      <w:numFmt w:val="lowerRoman"/>
+      <w:lvlText w:val="%6."/>
+      <w:lvlJc w:val="right"/>
+      <w:pPr>
+        <w:tabs>
+          <w:tab w:val="num" w:pos="5040"/>
+        </w:tabs>
+        <w:ind w:left="5040" w:hanging="180"/>
+      </w:pPr>
+    </w:lvl>
+    <w:lvl w:ilvl="6" w:tplc="0409000F" w:tentative="1">
+      <w:start w:val="1"/>
+      <w:numFmt w:val="decimal"/>
+      <w:lvlText w:val="%7."/>
+      <w:lvlJc w:val="left"/>
+      <w:pPr>
+        <w:tabs>
+          <w:tab w:val="num" w:pos="5760"/>
+        </w:tabs>
+        <w:ind w:left="5760" w:hanging="360"/>
+      </w:pPr>
+    </w:lvl>
+    <w:lvl w:ilvl="7" w:tplc="04090019" w:tentative="1">
+      <w:start w:val="1"/>
+      <w:numFmt w:val="lowerLetter"/>
+      <w:lvlText w:val="%8."/>
+      <w:lvlJc w:val="left"/>
+      <w:pPr>
+        <w:tabs>
+          <w:tab w:val="num" w:pos="6480"/>
+        </w:tabs>
+        <w:ind w:left="6480" w:hanging="360"/>
+      </w:pPr>
+    </w:lvl>
+    <w:lvl w:ilvl="8" w:tplc="0409001B" w:tentative="1">
+      <w:start w:val="1"/>
+      <w:numFmt w:val="lowerRoman"/>
+      <w:lvlText w:val="%9."/>
+      <w:lvlJc w:val="right"/>
+      <w:pPr>
+        <w:tabs>
+          <w:tab w:val="num" w:pos="7200"/>
+        </w:tabs>
+        <w:ind w:left="7200" w:hanging="180"/>
+      </w:pPr>
+    </w:lvl>
+  </w:abstractNum>
+  <w:abstractNum w:abstractNumId="9">
     <w:nsid w:val="77037033"/>
     <w:multiLevelType w:val="hybridMultilevel"/>
     <w:tmpl w:val="8E56102C"/>
@@ -2002,6 +2145,9 @@
     <w:abstractNumId w:val="4"/>
   </w:num>
   <w:num w:numId="10">
+    <w:abstractNumId w:val="9"/>
+  </w:num>
+  <w:num w:numId="11">
     <w:abstractNumId w:val="8"/>
   </w:num>
 </w:numbering>
@@ -2400,7 +2546,7 @@
       <w:lang w:val="pt-BR"/>
     </w:rPr>
   </w:style>
-  <w:style w:type="paragraph" w:styleId="Ttulo1">
+  <w:style w:type="paragraph" w:styleId="Cabealho1">
     <w:name w:val="heading 1"/>
     <w:basedOn w:val="Normal"/>
     <w:next w:val="Normal"/>
@@ -2420,9 +2566,9 @@
       <w:szCs w:val="20"/>
     </w:rPr>
   </w:style>
-  <w:style w:type="paragraph" w:styleId="Ttulo2">
+  <w:style w:type="paragraph" w:styleId="Cabealho2">
     <w:name w:val="heading 2"/>
-    <w:basedOn w:val="Ttulo1"/>
+    <w:basedOn w:val="Cabealho1"/>
     <w:next w:val="Normal"/>
     <w:qFormat/>
     <w:pPr>
@@ -2436,9 +2582,9 @@
       <w:sz w:val="20"/>
     </w:rPr>
   </w:style>
-  <w:style w:type="paragraph" w:styleId="Ttulo3">
+  <w:style w:type="paragraph" w:styleId="Cabealho3">
     <w:name w:val="heading 3"/>
-    <w:basedOn w:val="Ttulo1"/>
+    <w:basedOn w:val="Cabealho1"/>
     <w:qFormat/>
     <w:pPr>
       <w:keepNext w:val="0"/>
@@ -2454,7 +2600,7 @@
       <w:sz w:val="20"/>
     </w:rPr>
   </w:style>
-  <w:style w:type="paragraph" w:styleId="Ttulo4">
+  <w:style w:type="paragraph" w:styleId="Cabealho4">
     <w:name w:val="heading 4"/>
     <w:basedOn w:val="Normal"/>
     <w:next w:val="Normal"/>
@@ -2475,7 +2621,7 @@
       <w:szCs w:val="28"/>
     </w:rPr>
   </w:style>
-  <w:style w:type="paragraph" w:styleId="Ttulo5">
+  <w:style w:type="paragraph" w:styleId="Cabealho5">
     <w:name w:val="heading 5"/>
     <w:basedOn w:val="Normal"/>
     <w:next w:val="Normal"/>
@@ -2497,7 +2643,7 @@
       <w:szCs w:val="26"/>
     </w:rPr>
   </w:style>
-  <w:style w:type="paragraph" w:styleId="Ttulo6">
+  <w:style w:type="paragraph" w:styleId="Cabealho6">
     <w:name w:val="heading 6"/>
     <w:basedOn w:val="Normal"/>
     <w:next w:val="Normal"/>
@@ -2517,7 +2663,7 @@
       <w:szCs w:val="22"/>
     </w:rPr>
   </w:style>
-  <w:style w:type="paragraph" w:styleId="Ttulo7">
+  <w:style w:type="paragraph" w:styleId="Cabealho7">
     <w:name w:val="heading 7"/>
     <w:basedOn w:val="Normal"/>
     <w:next w:val="Normal"/>
@@ -2531,7 +2677,7 @@
       <w:outlineLvl w:val="6"/>
     </w:pPr>
   </w:style>
-  <w:style w:type="paragraph" w:styleId="Ttulo8">
+  <w:style w:type="paragraph" w:styleId="Cabealho8">
     <w:name w:val="heading 8"/>
     <w:basedOn w:val="Normal"/>
     <w:next w:val="Normal"/>
@@ -2549,7 +2695,7 @@
       <w:iCs/>
     </w:rPr>
   </w:style>
-  <w:style w:type="paragraph" w:styleId="Ttulo9">
+  <w:style w:type="paragraph" w:styleId="Cabealho9">
     <w:name w:val="heading 9"/>
     <w:basedOn w:val="Normal"/>
     <w:next w:val="Normal"/>
@@ -2568,7 +2714,7 @@
       <w:szCs w:val="22"/>
     </w:rPr>
   </w:style>
-  <w:style w:type="character" w:default="1" w:styleId="Fontepargpadro">
+  <w:style w:type="character" w:default="1" w:styleId="Tipodeletrapredefinidodopargrafo">
     <w:name w:val="Default Paragraph Font"/>
     <w:uiPriority w:val="1"/>
     <w:semiHidden/>
@@ -2619,7 +2765,7 @@
   </w:style>
   <w:style w:type="character" w:styleId="Nmerodepgina">
     <w:name w:val="page number"/>
-    <w:basedOn w:val="Fontepargpadro"/>
+    <w:basedOn w:val="Tipodeletrapredefinidodopargrafo"/>
     <w:semiHidden/>
   </w:style>
   <w:style w:type="paragraph" w:styleId="Corpodetexto">

</xml_diff>